<commit_message>
Started README and made func req more concise
</commit_message>
<xml_diff>
--- a/Functional Requirements.docx
+++ b/Functional Requirements.docx
@@ -7,17 +7,310 @@
         <w:rPr>
           <w:b/>
           <w:bCs/>
-          <w:sz w:val="52"/>
-          <w:szCs w:val="52"/>
-        </w:rPr>
-      </w:pPr>
-      <w:r>
-        <w:rPr>
-          <w:b/>
-          <w:bCs/>
-          <w:sz w:val="52"/>
-          <w:szCs w:val="52"/>
-        </w:rPr>
+          <w:sz w:val="24"/>
+          <w:szCs w:val="24"/>
+        </w:rPr>
+      </w:pPr>
+      <w:r>
+        <w:rPr>
+          <w:b/>
+          <w:bCs/>
+          <w:sz w:val="24"/>
+          <w:szCs w:val="24"/>
+        </w:rPr>
+        <w:t>Design Document</w:t>
+      </w:r>
+    </w:p>
+    <w:p>
+      <w:pPr>
+        <w:rPr>
+          <w:sz w:val="24"/>
+          <w:szCs w:val="24"/>
+        </w:rPr>
+      </w:pPr>
+      <w:r>
+        <w:rPr>
+          <w:sz w:val="24"/>
+          <w:szCs w:val="24"/>
+        </w:rPr>
+        <w:t>Aidan Kovacic, Joseph Schmidt, Jamal Brown, Austin Garrison</w:t>
+      </w:r>
+    </w:p>
+    <w:p>
+      <w:pPr>
+        <w:rPr>
+          <w:sz w:val="24"/>
+          <w:szCs w:val="24"/>
+        </w:rPr>
+      </w:pPr>
+    </w:p>
+    <w:p>
+      <w:pPr>
+        <w:rPr>
+          <w:b/>
+          <w:bCs/>
+          <w:sz w:val="40"/>
+          <w:szCs w:val="40"/>
+        </w:rPr>
+      </w:pPr>
+      <w:r>
+        <w:rPr>
+          <w:b/>
+          <w:bCs/>
+          <w:sz w:val="40"/>
+          <w:szCs w:val="40"/>
+        </w:rPr>
+        <w:t>Introduction</w:t>
+      </w:r>
+    </w:p>
+    <w:p>
+      <w:pPr>
+        <w:rPr>
+          <w:sz w:val="24"/>
+          <w:szCs w:val="24"/>
+        </w:rPr>
+      </w:pPr>
+      <w:r>
+        <w:rPr>
+          <w:sz w:val="24"/>
+          <w:szCs w:val="24"/>
+        </w:rPr>
+        <w:t>Do you have a hard time keeping track of your slice files for your 3D printer? Slice Tracker can help you:</w:t>
+      </w:r>
+    </w:p>
+    <w:p>
+      <w:pPr>
+        <w:pStyle w:val="ListParagraph"/>
+        <w:numPr>
+          <w:ilvl w:val="0"/>
+          <w:numId w:val="1"/>
+        </w:numPr>
+        <w:rPr>
+          <w:sz w:val="24"/>
+          <w:szCs w:val="24"/>
+        </w:rPr>
+      </w:pPr>
+      <w:r>
+        <w:rPr>
+          <w:sz w:val="24"/>
+          <w:szCs w:val="24"/>
+        </w:rPr>
+        <w:t>Organize your slices</w:t>
+      </w:r>
+    </w:p>
+    <w:p>
+      <w:pPr>
+        <w:pStyle w:val="ListParagraph"/>
+        <w:numPr>
+          <w:ilvl w:val="0"/>
+          <w:numId w:val="1"/>
+        </w:numPr>
+        <w:rPr>
+          <w:sz w:val="24"/>
+          <w:szCs w:val="24"/>
+        </w:rPr>
+      </w:pPr>
+      <w:r>
+        <w:rPr>
+          <w:sz w:val="24"/>
+          <w:szCs w:val="24"/>
+        </w:rPr>
+        <w:t>Keep track of the time each one will take to print</w:t>
+      </w:r>
+    </w:p>
+    <w:p>
+      <w:pPr>
+        <w:pStyle w:val="ListParagraph"/>
+        <w:numPr>
+          <w:ilvl w:val="0"/>
+          <w:numId w:val="1"/>
+        </w:numPr>
+        <w:rPr>
+          <w:sz w:val="24"/>
+          <w:szCs w:val="24"/>
+        </w:rPr>
+      </w:pPr>
+      <w:r>
+        <w:rPr>
+          <w:sz w:val="24"/>
+          <w:szCs w:val="24"/>
+        </w:rPr>
+        <w:t>Keep track of how much material will be used by each print</w:t>
+      </w:r>
+    </w:p>
+    <w:p>
+      <w:pPr>
+        <w:pStyle w:val="ListParagraph"/>
+        <w:numPr>
+          <w:ilvl w:val="0"/>
+          <w:numId w:val="1"/>
+        </w:numPr>
+        <w:rPr>
+          <w:sz w:val="24"/>
+          <w:szCs w:val="24"/>
+        </w:rPr>
+      </w:pPr>
+      <w:r>
+        <w:rPr>
+          <w:sz w:val="24"/>
+          <w:szCs w:val="24"/>
+        </w:rPr>
+        <w:t>Keep track of how much material you have left</w:t>
+      </w:r>
+    </w:p>
+    <w:p>
+      <w:pPr>
+        <w:pStyle w:val="ListParagraph"/>
+        <w:numPr>
+          <w:ilvl w:val="0"/>
+          <w:numId w:val="1"/>
+        </w:numPr>
+        <w:rPr>
+          <w:sz w:val="24"/>
+          <w:szCs w:val="24"/>
+        </w:rPr>
+      </w:pPr>
+      <w:r>
+        <w:rPr>
+          <w:sz w:val="24"/>
+          <w:szCs w:val="24"/>
+        </w:rPr>
+        <w:t xml:space="preserve">Send prints to your printer via </w:t>
+      </w:r>
+      <w:proofErr w:type="spellStart"/>
+      <w:r>
+        <w:rPr>
+          <w:sz w:val="24"/>
+          <w:szCs w:val="24"/>
+        </w:rPr>
+        <w:t>octoprint</w:t>
+      </w:r>
+      <w:proofErr w:type="spellEnd"/>
+      <w:r>
+        <w:rPr>
+          <w:sz w:val="24"/>
+          <w:szCs w:val="24"/>
+        </w:rPr>
+        <w:t xml:space="preserve"> (?)</w:t>
+      </w:r>
+    </w:p>
+    <w:p>
+      <w:pPr>
+        <w:rPr>
+          <w:b/>
+          <w:bCs/>
+          <w:sz w:val="52"/>
+          <w:szCs w:val="52"/>
+        </w:rPr>
+      </w:pPr>
+    </w:p>
+    <w:p>
+      <w:pPr>
+        <w:rPr>
+          <w:b/>
+          <w:bCs/>
+          <w:sz w:val="52"/>
+          <w:szCs w:val="52"/>
+        </w:rPr>
+      </w:pPr>
+    </w:p>
+    <w:p>
+      <w:pPr>
+        <w:rPr>
+          <w:b/>
+          <w:bCs/>
+          <w:sz w:val="52"/>
+          <w:szCs w:val="52"/>
+        </w:rPr>
+      </w:pPr>
+    </w:p>
+    <w:p>
+      <w:pPr>
+        <w:rPr>
+          <w:b/>
+          <w:bCs/>
+          <w:sz w:val="52"/>
+          <w:szCs w:val="52"/>
+        </w:rPr>
+      </w:pPr>
+    </w:p>
+    <w:p>
+      <w:pPr>
+        <w:rPr>
+          <w:b/>
+          <w:bCs/>
+          <w:sz w:val="52"/>
+          <w:szCs w:val="52"/>
+        </w:rPr>
+      </w:pPr>
+    </w:p>
+    <w:p>
+      <w:pPr>
+        <w:rPr>
+          <w:b/>
+          <w:bCs/>
+          <w:sz w:val="52"/>
+          <w:szCs w:val="52"/>
+        </w:rPr>
+      </w:pPr>
+    </w:p>
+    <w:p>
+      <w:pPr>
+        <w:rPr>
+          <w:b/>
+          <w:bCs/>
+          <w:sz w:val="52"/>
+          <w:szCs w:val="52"/>
+        </w:rPr>
+      </w:pPr>
+    </w:p>
+    <w:p>
+      <w:pPr>
+        <w:rPr>
+          <w:b/>
+          <w:bCs/>
+          <w:sz w:val="52"/>
+          <w:szCs w:val="52"/>
+        </w:rPr>
+      </w:pPr>
+    </w:p>
+    <w:p>
+      <w:pPr>
+        <w:rPr>
+          <w:b/>
+          <w:bCs/>
+          <w:sz w:val="52"/>
+          <w:szCs w:val="52"/>
+        </w:rPr>
+      </w:pPr>
+    </w:p>
+    <w:p>
+      <w:pPr>
+        <w:rPr>
+          <w:b/>
+          <w:bCs/>
+          <w:sz w:val="52"/>
+          <w:szCs w:val="52"/>
+        </w:rPr>
+      </w:pPr>
+    </w:p>
+    <w:p>
+      <w:pPr>
+        <w:rPr>
+          <w:b/>
+          <w:bCs/>
+          <w:sz w:val="52"/>
+          <w:szCs w:val="52"/>
+        </w:rPr>
+      </w:pPr>
+      <w:r>
+        <w:rPr>
+          <w:b/>
+          <w:bCs/>
+          <w:sz w:val="52"/>
+          <w:szCs w:val="52"/>
+        </w:rPr>
+        <w:lastRenderedPageBreak/>
         <w:t>Functional Requirement #1</w:t>
       </w:r>
     </w:p>
@@ -331,8 +624,10 @@
     <w:p>
       <w:pPr>
         <w:rPr>
-          <w:sz w:val="32"/>
-          <w:szCs w:val="32"/>
+          <w:b/>
+          <w:bCs/>
+          <w:sz w:val="52"/>
+          <w:szCs w:val="52"/>
         </w:rPr>
       </w:pPr>
     </w:p>
@@ -465,14 +760,7 @@
           <w:sz w:val="32"/>
           <w:szCs w:val="32"/>
         </w:rPr>
-        <w:t xml:space="preserve"> To add or edit </w:t>
-      </w:r>
-      <w:r>
-        <w:rPr>
-          <w:sz w:val="32"/>
-          <w:szCs w:val="32"/>
-        </w:rPr>
-        <w:t>models that can be print</w:t>
+        <w:t xml:space="preserve"> To add or edit Printers</w:t>
       </w:r>
     </w:p>
     <w:p>
@@ -524,14 +812,21 @@
           <w:sz w:val="32"/>
           <w:szCs w:val="32"/>
         </w:rPr>
-        <w:t xml:space="preserve"> A list of models</w:t>
-      </w:r>
-      <w:r>
-        <w:rPr>
-          <w:sz w:val="32"/>
-          <w:szCs w:val="32"/>
-        </w:rPr>
-        <w:t xml:space="preserve"> or the ability to add a new entry</w:t>
+        <w:t xml:space="preserve"> </w:t>
+      </w:r>
+      <w:r>
+        <w:rPr>
+          <w:sz w:val="32"/>
+          <w:szCs w:val="32"/>
+        </w:rPr>
+        <w:t>The ability to create a new or edit an existing</w:t>
+      </w:r>
+      <w:r>
+        <w:rPr>
+          <w:sz w:val="32"/>
+          <w:szCs w:val="32"/>
+        </w:rPr>
+        <w:t xml:space="preserve"> printer to a list</w:t>
       </w:r>
     </w:p>
     <w:p>
@@ -590,7 +885,7 @@
           <w:sz w:val="32"/>
           <w:szCs w:val="32"/>
         </w:rPr>
-        <w:t xml:space="preserve">need to create or edit the models </w:t>
+        <w:t>add new printers to the list</w:t>
       </w:r>
     </w:p>
     <w:p>
@@ -642,31 +937,22 @@
           <w:sz w:val="32"/>
           <w:szCs w:val="32"/>
         </w:rPr>
-        <w:t xml:space="preserve"> I can </w:t>
-      </w:r>
-      <w:r>
-        <w:rPr>
-          <w:sz w:val="32"/>
-          <w:szCs w:val="32"/>
-        </w:rPr>
-        <w:t>save the new model</w:t>
-      </w:r>
-    </w:p>
-    <w:p>
-      <w:pPr>
-        <w:rPr>
-          <w:sz w:val="32"/>
-          <w:szCs w:val="32"/>
-        </w:rPr>
-      </w:pPr>
-    </w:p>
-    <w:p>
-      <w:pPr>
-        <w:rPr>
-          <w:sz w:val="32"/>
-          <w:szCs w:val="32"/>
-        </w:rPr>
-      </w:pPr>
+        <w:t xml:space="preserve"> I can save the </w:t>
+      </w:r>
+      <w:r>
+        <w:rPr>
+          <w:sz w:val="32"/>
+          <w:szCs w:val="32"/>
+        </w:rPr>
+        <w:t>printer</w:t>
+      </w:r>
+      <w:r>
+        <w:rPr>
+          <w:sz w:val="32"/>
+          <w:szCs w:val="32"/>
+        </w:rPr>
+        <w:t>’s information</w:t>
+      </w:r>
     </w:p>
     <w:p>
       <w:pPr>
@@ -845,6 +1131,43 @@
           <w:sz w:val="32"/>
           <w:szCs w:val="32"/>
         </w:rPr>
+        <w:t xml:space="preserve"> To add or edit resins/filaments</w:t>
+      </w:r>
+    </w:p>
+    <w:p>
+      <w:pPr>
+        <w:rPr>
+          <w:b/>
+          <w:bCs/>
+          <w:sz w:val="52"/>
+          <w:szCs w:val="52"/>
+        </w:rPr>
+      </w:pPr>
+    </w:p>
+    <w:p>
+      <w:pPr>
+        <w:rPr>
+          <w:sz w:val="32"/>
+          <w:szCs w:val="32"/>
+        </w:rPr>
+      </w:pPr>
+      <w:proofErr w:type="gramStart"/>
+      <w:r>
+        <w:rPr>
+          <w:b/>
+          <w:bCs/>
+          <w:sz w:val="52"/>
+          <w:szCs w:val="52"/>
+        </w:rPr>
+        <w:t>Given</w:t>
+      </w:r>
+      <w:r>
+        <w:rPr>
+          <w:b/>
+          <w:bCs/>
+          <w:sz w:val="52"/>
+          <w:szCs w:val="52"/>
+        </w:rPr>
         <w:t xml:space="preserve"> </w:t>
       </w:r>
       <w:r>
@@ -852,7 +1175,15 @@
           <w:sz w:val="32"/>
           <w:szCs w:val="32"/>
         </w:rPr>
-        <w:t>to add or edit a model’s artist</w:t>
+        <w:t>:</w:t>
+      </w:r>
+      <w:proofErr w:type="gramEnd"/>
+      <w:r>
+        <w:rPr>
+          <w:sz w:val="32"/>
+          <w:szCs w:val="32"/>
+        </w:rPr>
+        <w:t xml:space="preserve"> A list of resins/filaments to edit or being able to add new</w:t>
       </w:r>
     </w:p>
     <w:p>
@@ -880,7 +1211,7 @@
           <w:sz w:val="52"/>
           <w:szCs w:val="52"/>
         </w:rPr>
-        <w:t>Given</w:t>
+        <w:t>When</w:t>
       </w:r>
       <w:r>
         <w:rPr>
@@ -904,6 +1235,57 @@
           <w:sz w:val="32"/>
           <w:szCs w:val="32"/>
         </w:rPr>
+        <w:t xml:space="preserve"> I create new resins</w:t>
+      </w:r>
+      <w:r>
+        <w:rPr>
+          <w:sz w:val="32"/>
+          <w:szCs w:val="32"/>
+        </w:rPr>
+        <w:t>/filaments</w:t>
+      </w:r>
+      <w:r>
+        <w:rPr>
+          <w:sz w:val="32"/>
+          <w:szCs w:val="32"/>
+        </w:rPr>
+        <w:t xml:space="preserve"> to add</w:t>
+      </w:r>
+    </w:p>
+    <w:p>
+      <w:pPr>
+        <w:rPr>
+          <w:b/>
+          <w:bCs/>
+          <w:sz w:val="52"/>
+          <w:szCs w:val="52"/>
+        </w:rPr>
+      </w:pPr>
+    </w:p>
+    <w:p>
+      <w:pPr>
+        <w:rPr>
+          <w:sz w:val="32"/>
+          <w:szCs w:val="32"/>
+        </w:rPr>
+      </w:pPr>
+      <w:proofErr w:type="gramStart"/>
+      <w:r>
+        <w:rPr>
+          <w:b/>
+          <w:bCs/>
+          <w:sz w:val="52"/>
+          <w:szCs w:val="52"/>
+        </w:rPr>
+        <w:t>Then</w:t>
+      </w:r>
+      <w:r>
+        <w:rPr>
+          <w:b/>
+          <w:bCs/>
+          <w:sz w:val="52"/>
+          <w:szCs w:val="52"/>
+        </w:rPr>
         <w:t xml:space="preserve"> </w:t>
       </w:r>
       <w:r>
@@ -911,50 +1293,6 @@
           <w:sz w:val="32"/>
           <w:szCs w:val="32"/>
         </w:rPr>
-        <w:t xml:space="preserve">A list of artists and the option to create a new one </w:t>
-      </w:r>
-    </w:p>
-    <w:p>
-      <w:pPr>
-        <w:rPr>
-          <w:b/>
-          <w:bCs/>
-          <w:sz w:val="52"/>
-          <w:szCs w:val="52"/>
-        </w:rPr>
-      </w:pPr>
-    </w:p>
-    <w:p>
-      <w:pPr>
-        <w:rPr>
-          <w:sz w:val="32"/>
-          <w:szCs w:val="32"/>
-        </w:rPr>
-      </w:pPr>
-      <w:proofErr w:type="gramStart"/>
-      <w:r>
-        <w:rPr>
-          <w:b/>
-          <w:bCs/>
-          <w:sz w:val="52"/>
-          <w:szCs w:val="52"/>
-        </w:rPr>
-        <w:t>When</w:t>
-      </w:r>
-      <w:r>
-        <w:rPr>
-          <w:b/>
-          <w:bCs/>
-          <w:sz w:val="52"/>
-          <w:szCs w:val="52"/>
-        </w:rPr>
-        <w:t xml:space="preserve"> </w:t>
-      </w:r>
-      <w:r>
-        <w:rPr>
-          <w:sz w:val="32"/>
-          <w:szCs w:val="32"/>
-        </w:rPr>
         <w:t>:</w:t>
       </w:r>
       <w:proofErr w:type="gramEnd"/>
@@ -963,74 +1301,31 @@
           <w:sz w:val="32"/>
           <w:szCs w:val="32"/>
         </w:rPr>
-        <w:t xml:space="preserve"> I </w:t>
-      </w:r>
-      <w:r>
-        <w:rPr>
-          <w:sz w:val="32"/>
-          <w:szCs w:val="32"/>
-        </w:rPr>
-        <w:t>create new or edit existing artists</w:t>
-      </w:r>
-    </w:p>
-    <w:p>
-      <w:pPr>
-        <w:rPr>
-          <w:b/>
-          <w:bCs/>
-          <w:sz w:val="52"/>
-          <w:szCs w:val="52"/>
-        </w:rPr>
-      </w:pPr>
-    </w:p>
-    <w:p>
-      <w:pPr>
-        <w:rPr>
-          <w:sz w:val="32"/>
-          <w:szCs w:val="32"/>
-        </w:rPr>
-      </w:pPr>
-      <w:proofErr w:type="gramStart"/>
-      <w:r>
-        <w:rPr>
-          <w:b/>
-          <w:bCs/>
-          <w:sz w:val="52"/>
-          <w:szCs w:val="52"/>
-        </w:rPr>
-        <w:t>Then</w:t>
-      </w:r>
-      <w:r>
-        <w:rPr>
-          <w:b/>
-          <w:bCs/>
-          <w:sz w:val="52"/>
-          <w:szCs w:val="52"/>
-        </w:rPr>
-        <w:t xml:space="preserve"> </w:t>
-      </w:r>
-      <w:r>
-        <w:rPr>
-          <w:sz w:val="32"/>
-          <w:szCs w:val="32"/>
-        </w:rPr>
-        <w:t>:</w:t>
-      </w:r>
-      <w:proofErr w:type="gramEnd"/>
-      <w:r>
-        <w:rPr>
-          <w:sz w:val="32"/>
-          <w:szCs w:val="32"/>
-        </w:rPr>
-        <w:t xml:space="preserve"> I can save the </w:t>
-      </w:r>
-      <w:r>
-        <w:rPr>
-          <w:sz w:val="32"/>
-          <w:szCs w:val="32"/>
-        </w:rPr>
-        <w:t>artist’s</w:t>
-      </w:r>
+        <w:t xml:space="preserve"> I can save the resin</w:t>
+      </w:r>
+      <w:r>
+        <w:rPr>
+          <w:sz w:val="32"/>
+          <w:szCs w:val="32"/>
+        </w:rPr>
+        <w:t>/</w:t>
+      </w:r>
+      <w:proofErr w:type="spellStart"/>
+      <w:r>
+        <w:rPr>
+          <w:sz w:val="32"/>
+          <w:szCs w:val="32"/>
+        </w:rPr>
+        <w:t>filaments</w:t>
+      </w:r>
+      <w:r>
+        <w:rPr>
+          <w:sz w:val="32"/>
+          <w:szCs w:val="32"/>
+        </w:rPr>
+        <w:t>’s</w:t>
+      </w:r>
+      <w:proofErr w:type="spellEnd"/>
       <w:r>
         <w:rPr>
           <w:sz w:val="32"/>
@@ -1050,56 +1345,40 @@
     <w:p>
       <w:pPr>
         <w:rPr>
-          <w:sz w:val="32"/>
-          <w:szCs w:val="32"/>
-        </w:rPr>
-      </w:pPr>
-    </w:p>
-    <w:p>
-      <w:pPr>
-        <w:rPr>
-          <w:sz w:val="32"/>
-          <w:szCs w:val="32"/>
-        </w:rPr>
-      </w:pPr>
-    </w:p>
-    <w:p>
-      <w:pPr>
-        <w:rPr>
-          <w:sz w:val="32"/>
-          <w:szCs w:val="32"/>
-        </w:rPr>
-      </w:pPr>
-    </w:p>
-    <w:p>
-      <w:pPr>
-        <w:rPr>
-          <w:sz w:val="32"/>
-          <w:szCs w:val="32"/>
-        </w:rPr>
-      </w:pPr>
-    </w:p>
-    <w:p>
-      <w:pPr>
-        <w:rPr>
-          <w:sz w:val="32"/>
-          <w:szCs w:val="32"/>
-        </w:rPr>
-      </w:pPr>
-    </w:p>
-    <w:p>
-      <w:pPr>
-        <w:rPr>
-          <w:sz w:val="32"/>
-          <w:szCs w:val="32"/>
-        </w:rPr>
-      </w:pPr>
-    </w:p>
-    <w:p>
-      <w:pPr>
-        <w:rPr>
-          <w:sz w:val="32"/>
-          <w:szCs w:val="32"/>
+          <w:b/>
+          <w:bCs/>
+          <w:sz w:val="52"/>
+          <w:szCs w:val="52"/>
+        </w:rPr>
+      </w:pPr>
+    </w:p>
+    <w:p>
+      <w:pPr>
+        <w:rPr>
+          <w:b/>
+          <w:bCs/>
+          <w:sz w:val="52"/>
+          <w:szCs w:val="52"/>
+        </w:rPr>
+      </w:pPr>
+    </w:p>
+    <w:p>
+      <w:pPr>
+        <w:rPr>
+          <w:b/>
+          <w:bCs/>
+          <w:sz w:val="52"/>
+          <w:szCs w:val="52"/>
+        </w:rPr>
+      </w:pPr>
+    </w:p>
+    <w:p>
+      <w:pPr>
+        <w:rPr>
+          <w:b/>
+          <w:bCs/>
+          <w:sz w:val="52"/>
+          <w:szCs w:val="52"/>
         </w:rPr>
       </w:pPr>
     </w:p>
@@ -1232,14 +1511,14 @@
           <w:sz w:val="32"/>
           <w:szCs w:val="32"/>
         </w:rPr>
-        <w:t xml:space="preserve"> To add or edit </w:t>
-      </w:r>
-      <w:r>
-        <w:rPr>
-          <w:sz w:val="32"/>
-          <w:szCs w:val="32"/>
-        </w:rPr>
-        <w:t>Printers to print with</w:t>
+        <w:t xml:space="preserve"> To view a summary of the files that I have saved with a break down of the amount of time to print, how much material it will take, and how much it will cost overall</w:t>
+      </w:r>
+      <w:r>
+        <w:rPr>
+          <w:sz w:val="32"/>
+          <w:szCs w:val="32"/>
+        </w:rPr>
+        <w:t>.</w:t>
       </w:r>
     </w:p>
     <w:p>
@@ -1293,13 +1572,6 @@
         </w:rPr>
         <w:t xml:space="preserve"> </w:t>
       </w:r>
-      <w:r>
-        <w:rPr>
-          <w:sz w:val="32"/>
-          <w:szCs w:val="32"/>
-        </w:rPr>
-        <w:t>The ability to create a new or edit an existing</w:t>
-      </w:r>
     </w:p>
     <w:p>
       <w:pPr>
@@ -1350,14 +1622,7 @@
           <w:sz w:val="32"/>
           <w:szCs w:val="32"/>
         </w:rPr>
-        <w:t xml:space="preserve"> I </w:t>
-      </w:r>
-      <w:r>
-        <w:rPr>
-          <w:sz w:val="32"/>
-          <w:szCs w:val="32"/>
-        </w:rPr>
-        <w:t>add new printers to the list</w:t>
+        <w:t xml:space="preserve"> I click the button to view</w:t>
       </w:r>
     </w:p>
     <w:p>
@@ -1409,208 +1674,6 @@
           <w:sz w:val="32"/>
           <w:szCs w:val="32"/>
         </w:rPr>
-        <w:t xml:space="preserve"> I can save the </w:t>
-      </w:r>
-      <w:r>
-        <w:rPr>
-          <w:sz w:val="32"/>
-          <w:szCs w:val="32"/>
-        </w:rPr>
-        <w:t>printer</w:t>
-      </w:r>
-      <w:r>
-        <w:rPr>
-          <w:sz w:val="32"/>
-          <w:szCs w:val="32"/>
-        </w:rPr>
-        <w:t>’s information</w:t>
-      </w:r>
-    </w:p>
-    <w:p>
-      <w:pPr>
-        <w:rPr>
-          <w:sz w:val="32"/>
-          <w:szCs w:val="32"/>
-        </w:rPr>
-      </w:pPr>
-    </w:p>
-    <w:p>
-      <w:pPr>
-        <w:rPr>
-          <w:sz w:val="32"/>
-          <w:szCs w:val="32"/>
-        </w:rPr>
-      </w:pPr>
-    </w:p>
-    <w:p>
-      <w:pPr>
-        <w:rPr>
-          <w:sz w:val="32"/>
-          <w:szCs w:val="32"/>
-        </w:rPr>
-      </w:pPr>
-    </w:p>
-    <w:p>
-      <w:pPr>
-        <w:rPr>
-          <w:sz w:val="32"/>
-          <w:szCs w:val="32"/>
-        </w:rPr>
-      </w:pPr>
-    </w:p>
-    <w:p>
-      <w:pPr>
-        <w:rPr>
-          <w:sz w:val="32"/>
-          <w:szCs w:val="32"/>
-        </w:rPr>
-      </w:pPr>
-    </w:p>
-    <w:p>
-      <w:pPr>
-        <w:rPr>
-          <w:sz w:val="32"/>
-          <w:szCs w:val="32"/>
-        </w:rPr>
-      </w:pPr>
-    </w:p>
-    <w:p>
-      <w:pPr>
-        <w:rPr>
-          <w:sz w:val="32"/>
-          <w:szCs w:val="32"/>
-        </w:rPr>
-      </w:pPr>
-    </w:p>
-    <w:p>
-      <w:pPr>
-        <w:rPr>
-          <w:sz w:val="32"/>
-          <w:szCs w:val="32"/>
-        </w:rPr>
-      </w:pPr>
-    </w:p>
-    <w:p>
-      <w:pPr>
-        <w:rPr>
-          <w:sz w:val="32"/>
-          <w:szCs w:val="32"/>
-        </w:rPr>
-      </w:pPr>
-    </w:p>
-    <w:p>
-      <w:pPr>
-        <w:rPr>
-          <w:b/>
-          <w:bCs/>
-          <w:sz w:val="52"/>
-          <w:szCs w:val="52"/>
-        </w:rPr>
-      </w:pPr>
-      <w:r>
-        <w:rPr>
-          <w:b/>
-          <w:bCs/>
-          <w:sz w:val="52"/>
-          <w:szCs w:val="52"/>
-        </w:rPr>
-        <w:t>Functional Requirement #</w:t>
-      </w:r>
-      <w:r>
-        <w:rPr>
-          <w:b/>
-          <w:bCs/>
-          <w:sz w:val="52"/>
-          <w:szCs w:val="52"/>
-        </w:rPr>
-        <w:t>5</w:t>
-      </w:r>
-    </w:p>
-    <w:p>
-      <w:pPr>
-        <w:rPr>
-          <w:sz w:val="32"/>
-          <w:szCs w:val="32"/>
-        </w:rPr>
-      </w:pPr>
-      <w:r>
-        <w:rPr>
-          <w:b/>
-          <w:bCs/>
-          <w:sz w:val="52"/>
-          <w:szCs w:val="52"/>
-        </w:rPr>
-        <w:t xml:space="preserve">As </w:t>
-      </w:r>
-      <w:proofErr w:type="gramStart"/>
-      <w:r>
-        <w:rPr>
-          <w:b/>
-          <w:bCs/>
-          <w:sz w:val="52"/>
-          <w:szCs w:val="52"/>
-        </w:rPr>
-        <w:t xml:space="preserve">a </w:t>
-      </w:r>
-      <w:r>
-        <w:rPr>
-          <w:sz w:val="32"/>
-          <w:szCs w:val="32"/>
-        </w:rPr>
-        <w:t>:</w:t>
-      </w:r>
-      <w:proofErr w:type="gramEnd"/>
-      <w:r>
-        <w:rPr>
-          <w:sz w:val="32"/>
-          <w:szCs w:val="32"/>
-        </w:rPr>
-        <w:t xml:space="preserve"> User</w:t>
-      </w:r>
-    </w:p>
-    <w:p>
-      <w:pPr>
-        <w:rPr>
-          <w:b/>
-          <w:bCs/>
-          <w:sz w:val="52"/>
-          <w:szCs w:val="52"/>
-        </w:rPr>
-      </w:pPr>
-    </w:p>
-    <w:p>
-      <w:pPr>
-        <w:rPr>
-          <w:sz w:val="32"/>
-          <w:szCs w:val="32"/>
-        </w:rPr>
-      </w:pPr>
-      <w:r>
-        <w:rPr>
-          <w:b/>
-          <w:bCs/>
-          <w:sz w:val="52"/>
-          <w:szCs w:val="52"/>
-        </w:rPr>
-        <w:t xml:space="preserve">I </w:t>
-      </w:r>
-      <w:proofErr w:type="gramStart"/>
-      <w:r>
-        <w:rPr>
-          <w:b/>
-          <w:bCs/>
-          <w:sz w:val="52"/>
-          <w:szCs w:val="52"/>
-        </w:rPr>
-        <w:t>want</w:t>
-      </w:r>
-      <w:r>
-        <w:rPr>
-          <w:b/>
-          <w:bCs/>
-          <w:sz w:val="52"/>
-          <w:szCs w:val="52"/>
-        </w:rPr>
         <w:t xml:space="preserve"> </w:t>
       </w:r>
       <w:r>
@@ -1618,215 +1681,8 @@
           <w:sz w:val="32"/>
           <w:szCs w:val="32"/>
         </w:rPr>
-        <w:t>:</w:t>
-      </w:r>
-      <w:proofErr w:type="gramEnd"/>
-      <w:r>
-        <w:rPr>
-          <w:sz w:val="32"/>
-          <w:szCs w:val="32"/>
-        </w:rPr>
-        <w:t xml:space="preserve"> To add or edit </w:t>
-      </w:r>
-      <w:r>
-        <w:rPr>
-          <w:sz w:val="32"/>
-          <w:szCs w:val="32"/>
-        </w:rPr>
-        <w:t>Printer brands</w:t>
-      </w:r>
-    </w:p>
-    <w:p>
-      <w:pPr>
-        <w:rPr>
-          <w:b/>
-          <w:bCs/>
-          <w:sz w:val="52"/>
-          <w:szCs w:val="52"/>
-        </w:rPr>
-      </w:pPr>
-    </w:p>
-    <w:p>
-      <w:pPr>
-        <w:rPr>
-          <w:sz w:val="32"/>
-          <w:szCs w:val="32"/>
-        </w:rPr>
-      </w:pPr>
-      <w:proofErr w:type="gramStart"/>
-      <w:r>
-        <w:rPr>
-          <w:b/>
-          <w:bCs/>
-          <w:sz w:val="52"/>
-          <w:szCs w:val="52"/>
-        </w:rPr>
-        <w:t>Given</w:t>
-      </w:r>
-      <w:r>
-        <w:rPr>
-          <w:b/>
-          <w:bCs/>
-          <w:sz w:val="52"/>
-          <w:szCs w:val="52"/>
-        </w:rPr>
-        <w:t xml:space="preserve"> </w:t>
-      </w:r>
-      <w:r>
-        <w:rPr>
-          <w:sz w:val="32"/>
-          <w:szCs w:val="32"/>
-        </w:rPr>
-        <w:t>:</w:t>
-      </w:r>
-      <w:proofErr w:type="gramEnd"/>
-      <w:r>
-        <w:rPr>
-          <w:sz w:val="32"/>
-          <w:szCs w:val="32"/>
-        </w:rPr>
-        <w:t xml:space="preserve"> A </w:t>
-      </w:r>
-      <w:r>
-        <w:rPr>
-          <w:sz w:val="32"/>
-          <w:szCs w:val="32"/>
-        </w:rPr>
-        <w:t>list of printer brands to edit or the option to add new</w:t>
-      </w:r>
-    </w:p>
-    <w:p>
-      <w:pPr>
-        <w:rPr>
-          <w:b/>
-          <w:bCs/>
-          <w:sz w:val="52"/>
-          <w:szCs w:val="52"/>
-        </w:rPr>
-      </w:pPr>
-    </w:p>
-    <w:p>
-      <w:pPr>
-        <w:rPr>
-          <w:sz w:val="32"/>
-          <w:szCs w:val="32"/>
-        </w:rPr>
-      </w:pPr>
-      <w:proofErr w:type="gramStart"/>
-      <w:r>
-        <w:rPr>
-          <w:b/>
-          <w:bCs/>
-          <w:sz w:val="52"/>
-          <w:szCs w:val="52"/>
-        </w:rPr>
-        <w:t>When</w:t>
-      </w:r>
-      <w:r>
-        <w:rPr>
-          <w:b/>
-          <w:bCs/>
-          <w:sz w:val="52"/>
-          <w:szCs w:val="52"/>
-        </w:rPr>
-        <w:t xml:space="preserve"> </w:t>
-      </w:r>
-      <w:r>
-        <w:rPr>
-          <w:sz w:val="32"/>
-          <w:szCs w:val="32"/>
-        </w:rPr>
-        <w:t>:</w:t>
-      </w:r>
-      <w:proofErr w:type="gramEnd"/>
-      <w:r>
-        <w:rPr>
-          <w:sz w:val="32"/>
-          <w:szCs w:val="32"/>
-        </w:rPr>
-        <w:t xml:space="preserve"> I create new </w:t>
-      </w:r>
-      <w:r>
-        <w:rPr>
-          <w:sz w:val="32"/>
-          <w:szCs w:val="32"/>
-        </w:rPr>
-        <w:t>printer brands</w:t>
-      </w:r>
-    </w:p>
-    <w:p>
-      <w:pPr>
-        <w:rPr>
-          <w:b/>
-          <w:bCs/>
-          <w:sz w:val="52"/>
-          <w:szCs w:val="52"/>
-        </w:rPr>
-      </w:pPr>
-    </w:p>
-    <w:p>
-      <w:pPr>
-        <w:rPr>
-          <w:sz w:val="32"/>
-          <w:szCs w:val="32"/>
-        </w:rPr>
-      </w:pPr>
-      <w:proofErr w:type="gramStart"/>
-      <w:r>
-        <w:rPr>
-          <w:b/>
-          <w:bCs/>
-          <w:sz w:val="52"/>
-          <w:szCs w:val="52"/>
-        </w:rPr>
-        <w:t>Then</w:t>
-      </w:r>
-      <w:r>
-        <w:rPr>
-          <w:b/>
-          <w:bCs/>
-          <w:sz w:val="52"/>
-          <w:szCs w:val="52"/>
-        </w:rPr>
-        <w:t xml:space="preserve"> </w:t>
-      </w:r>
-      <w:r>
-        <w:rPr>
-          <w:sz w:val="32"/>
-          <w:szCs w:val="32"/>
-        </w:rPr>
-        <w:t>:</w:t>
-      </w:r>
-      <w:proofErr w:type="gramEnd"/>
-      <w:r>
-        <w:rPr>
-          <w:sz w:val="32"/>
-          <w:szCs w:val="32"/>
-        </w:rPr>
-        <w:t xml:space="preserve"> I can save the </w:t>
-      </w:r>
-      <w:r>
-        <w:rPr>
-          <w:sz w:val="32"/>
-          <w:szCs w:val="32"/>
-        </w:rPr>
-        <w:t>printer brand</w:t>
-      </w:r>
-      <w:r>
-        <w:rPr>
-          <w:sz w:val="32"/>
-          <w:szCs w:val="32"/>
-        </w:rPr>
-        <w:t xml:space="preserve">’s information </w:t>
-      </w:r>
-    </w:p>
-    <w:p>
-      <w:pPr>
-        <w:rPr>
-          <w:sz w:val="32"/>
-          <w:szCs w:val="32"/>
-        </w:rPr>
-      </w:pPr>
+        <w:t>I see a summary of all files that have been input so far</w:t>
+      </w:r>
     </w:p>
     <w:p>
       <w:pPr>
@@ -1902,7 +1758,7 @@
           <w:sz w:val="52"/>
           <w:szCs w:val="52"/>
         </w:rPr>
-        <w:t>6</w:t>
+        <w:t>5</w:t>
       </w:r>
     </w:p>
     <w:p>
@@ -2005,14 +1861,14 @@
           <w:sz w:val="32"/>
           <w:szCs w:val="32"/>
         </w:rPr>
-        <w:t xml:space="preserve"> To add or edit </w:t>
-      </w:r>
-      <w:r>
-        <w:rPr>
-          <w:sz w:val="32"/>
-          <w:szCs w:val="32"/>
-        </w:rPr>
-        <w:t>resins/filaments</w:t>
+        <w:t xml:space="preserve"> </w:t>
+      </w:r>
+      <w:r>
+        <w:rPr>
+          <w:sz w:val="32"/>
+          <w:szCs w:val="32"/>
+        </w:rPr>
+        <w:t>The ability to search for files and printers based on the terms entered for each. (Artist, brand, printer type, printer)</w:t>
       </w:r>
     </w:p>
     <w:p>
@@ -2064,14 +1920,7 @@
           <w:sz w:val="32"/>
           <w:szCs w:val="32"/>
         </w:rPr>
-        <w:t xml:space="preserve"> A list of </w:t>
-      </w:r>
-      <w:r>
-        <w:rPr>
-          <w:sz w:val="32"/>
-          <w:szCs w:val="32"/>
-        </w:rPr>
-        <w:t>resins/filaments to edit or being able to add new</w:t>
+        <w:t xml:space="preserve"> </w:t>
       </w:r>
     </w:p>
     <w:p>
@@ -2123,14 +1972,7 @@
           <w:sz w:val="32"/>
           <w:szCs w:val="32"/>
         </w:rPr>
-        <w:t xml:space="preserve"> I create new </w:t>
-      </w:r>
-      <w:r>
-        <w:rPr>
-          <w:sz w:val="32"/>
-          <w:szCs w:val="32"/>
-        </w:rPr>
-        <w:t>resins to add</w:t>
+        <w:t xml:space="preserve"> I click the button to view</w:t>
       </w:r>
     </w:p>
     <w:p>
@@ -2182,772 +2024,14 @@
           <w:sz w:val="32"/>
           <w:szCs w:val="32"/>
         </w:rPr>
-        <w:t xml:space="preserve"> I can save the </w:t>
-      </w:r>
-      <w:r>
-        <w:rPr>
-          <w:sz w:val="32"/>
-          <w:szCs w:val="32"/>
-        </w:rPr>
-        <w:t>resin</w:t>
-      </w:r>
-      <w:r>
-        <w:rPr>
-          <w:sz w:val="32"/>
-          <w:szCs w:val="32"/>
-        </w:rPr>
-        <w:t>’s information</w:t>
-      </w:r>
-    </w:p>
-    <w:p>
-      <w:pPr>
-        <w:rPr>
-          <w:sz w:val="32"/>
-          <w:szCs w:val="32"/>
-        </w:rPr>
-      </w:pPr>
-    </w:p>
-    <w:p>
-      <w:pPr>
-        <w:rPr>
-          <w:sz w:val="32"/>
-          <w:szCs w:val="32"/>
-        </w:rPr>
-      </w:pPr>
-    </w:p>
-    <w:p>
-      <w:pPr>
-        <w:rPr>
-          <w:sz w:val="32"/>
-          <w:szCs w:val="32"/>
-        </w:rPr>
-      </w:pPr>
-    </w:p>
-    <w:p>
-      <w:pPr>
-        <w:rPr>
-          <w:sz w:val="32"/>
-          <w:szCs w:val="32"/>
-        </w:rPr>
-      </w:pPr>
-    </w:p>
-    <w:p>
-      <w:pPr>
-        <w:rPr>
-          <w:sz w:val="32"/>
-          <w:szCs w:val="32"/>
-        </w:rPr>
-      </w:pPr>
-    </w:p>
-    <w:p>
-      <w:pPr>
-        <w:rPr>
-          <w:sz w:val="32"/>
-          <w:szCs w:val="32"/>
-        </w:rPr>
-      </w:pPr>
-    </w:p>
-    <w:p>
-      <w:pPr>
-        <w:rPr>
-          <w:sz w:val="32"/>
-          <w:szCs w:val="32"/>
-        </w:rPr>
-      </w:pPr>
-    </w:p>
-    <w:p>
-      <w:pPr>
-        <w:rPr>
-          <w:sz w:val="32"/>
-          <w:szCs w:val="32"/>
-        </w:rPr>
-      </w:pPr>
-    </w:p>
-    <w:p>
-      <w:pPr>
-        <w:rPr>
-          <w:b/>
-          <w:bCs/>
-          <w:sz w:val="52"/>
-          <w:szCs w:val="52"/>
-        </w:rPr>
-      </w:pPr>
-      <w:r>
-        <w:rPr>
-          <w:b/>
-          <w:bCs/>
-          <w:sz w:val="52"/>
-          <w:szCs w:val="52"/>
-        </w:rPr>
-        <w:lastRenderedPageBreak/>
-        <w:t>Functional Requirement #</w:t>
-      </w:r>
-      <w:r>
-        <w:rPr>
-          <w:b/>
-          <w:bCs/>
-          <w:sz w:val="52"/>
-          <w:szCs w:val="52"/>
-        </w:rPr>
-        <w:t>7</w:t>
-      </w:r>
-    </w:p>
-    <w:p>
-      <w:pPr>
-        <w:rPr>
-          <w:sz w:val="32"/>
-          <w:szCs w:val="32"/>
-        </w:rPr>
-      </w:pPr>
-      <w:r>
-        <w:rPr>
-          <w:b/>
-          <w:bCs/>
-          <w:sz w:val="52"/>
-          <w:szCs w:val="52"/>
-        </w:rPr>
-        <w:t xml:space="preserve">As </w:t>
-      </w:r>
-      <w:proofErr w:type="gramStart"/>
-      <w:r>
-        <w:rPr>
-          <w:b/>
-          <w:bCs/>
-          <w:sz w:val="52"/>
-          <w:szCs w:val="52"/>
-        </w:rPr>
-        <w:t xml:space="preserve">a </w:t>
-      </w:r>
-      <w:r>
-        <w:rPr>
-          <w:sz w:val="32"/>
-          <w:szCs w:val="32"/>
-        </w:rPr>
-        <w:t>:</w:t>
-      </w:r>
-      <w:proofErr w:type="gramEnd"/>
-      <w:r>
-        <w:rPr>
-          <w:sz w:val="32"/>
-          <w:szCs w:val="32"/>
-        </w:rPr>
-        <w:t xml:space="preserve"> User</w:t>
-      </w:r>
-    </w:p>
-    <w:p>
-      <w:pPr>
-        <w:rPr>
-          <w:b/>
-          <w:bCs/>
-          <w:sz w:val="52"/>
-          <w:szCs w:val="52"/>
-        </w:rPr>
-      </w:pPr>
-    </w:p>
-    <w:p>
-      <w:pPr>
-        <w:rPr>
-          <w:sz w:val="32"/>
-          <w:szCs w:val="32"/>
-        </w:rPr>
-      </w:pPr>
-      <w:r>
-        <w:rPr>
-          <w:b/>
-          <w:bCs/>
-          <w:sz w:val="52"/>
-          <w:szCs w:val="52"/>
-        </w:rPr>
-        <w:t xml:space="preserve">I </w:t>
-      </w:r>
-      <w:proofErr w:type="gramStart"/>
-      <w:r>
-        <w:rPr>
-          <w:b/>
-          <w:bCs/>
-          <w:sz w:val="52"/>
-          <w:szCs w:val="52"/>
-        </w:rPr>
-        <w:t>want</w:t>
-      </w:r>
-      <w:r>
-        <w:rPr>
-          <w:b/>
-          <w:bCs/>
-          <w:sz w:val="52"/>
-          <w:szCs w:val="52"/>
-        </w:rPr>
-        <w:t xml:space="preserve"> </w:t>
-      </w:r>
-      <w:r>
-        <w:rPr>
-          <w:sz w:val="32"/>
-          <w:szCs w:val="32"/>
-        </w:rPr>
-        <w:t>:</w:t>
-      </w:r>
-      <w:proofErr w:type="gramEnd"/>
-      <w:r>
-        <w:rPr>
-          <w:sz w:val="32"/>
-          <w:szCs w:val="32"/>
-        </w:rPr>
-        <w:t xml:space="preserve"> To add or edit </w:t>
-      </w:r>
-      <w:r>
-        <w:rPr>
-          <w:sz w:val="32"/>
-          <w:szCs w:val="32"/>
-        </w:rPr>
-        <w:t>resin/filament brands</w:t>
-      </w:r>
-    </w:p>
-    <w:p>
-      <w:pPr>
-        <w:rPr>
-          <w:b/>
-          <w:bCs/>
-          <w:sz w:val="52"/>
-          <w:szCs w:val="52"/>
-        </w:rPr>
-      </w:pPr>
-    </w:p>
-    <w:p>
-      <w:pPr>
-        <w:rPr>
-          <w:sz w:val="32"/>
-          <w:szCs w:val="32"/>
-        </w:rPr>
-      </w:pPr>
-      <w:proofErr w:type="gramStart"/>
-      <w:r>
-        <w:rPr>
-          <w:b/>
-          <w:bCs/>
-          <w:sz w:val="52"/>
-          <w:szCs w:val="52"/>
-        </w:rPr>
-        <w:t>Given</w:t>
-      </w:r>
-      <w:r>
-        <w:rPr>
-          <w:b/>
-          <w:bCs/>
-          <w:sz w:val="52"/>
-          <w:szCs w:val="52"/>
-        </w:rPr>
-        <w:t xml:space="preserve"> </w:t>
-      </w:r>
-      <w:r>
-        <w:rPr>
-          <w:sz w:val="32"/>
-          <w:szCs w:val="32"/>
-        </w:rPr>
-        <w:t>:</w:t>
-      </w:r>
-      <w:proofErr w:type="gramEnd"/>
-      <w:r>
-        <w:rPr>
-          <w:sz w:val="32"/>
-          <w:szCs w:val="32"/>
-        </w:rPr>
-        <w:t xml:space="preserve"> A list of </w:t>
-      </w:r>
-      <w:r>
-        <w:rPr>
-          <w:sz w:val="32"/>
-          <w:szCs w:val="32"/>
-        </w:rPr>
-        <w:t>resin/filament brands to edit or add new</w:t>
-      </w:r>
-    </w:p>
-    <w:p>
-      <w:pPr>
-        <w:rPr>
-          <w:b/>
-          <w:bCs/>
-          <w:sz w:val="52"/>
-          <w:szCs w:val="52"/>
-        </w:rPr>
-      </w:pPr>
-    </w:p>
-    <w:p>
-      <w:pPr>
-        <w:rPr>
-          <w:sz w:val="32"/>
-          <w:szCs w:val="32"/>
-        </w:rPr>
-      </w:pPr>
-      <w:proofErr w:type="gramStart"/>
-      <w:r>
-        <w:rPr>
-          <w:b/>
-          <w:bCs/>
-          <w:sz w:val="52"/>
-          <w:szCs w:val="52"/>
-        </w:rPr>
-        <w:t>When</w:t>
-      </w:r>
-      <w:r>
-        <w:rPr>
-          <w:b/>
-          <w:bCs/>
-          <w:sz w:val="52"/>
-          <w:szCs w:val="52"/>
-        </w:rPr>
-        <w:t xml:space="preserve"> </w:t>
-      </w:r>
-      <w:r>
-        <w:rPr>
-          <w:sz w:val="32"/>
-          <w:szCs w:val="32"/>
-        </w:rPr>
-        <w:t>:</w:t>
-      </w:r>
-      <w:proofErr w:type="gramEnd"/>
-      <w:r>
-        <w:rPr>
-          <w:sz w:val="32"/>
-          <w:szCs w:val="32"/>
-        </w:rPr>
-        <w:t xml:space="preserve"> I create new </w:t>
-      </w:r>
-      <w:r>
-        <w:rPr>
-          <w:sz w:val="32"/>
-          <w:szCs w:val="32"/>
-        </w:rPr>
-        <w:t>brands for resins/filaments</w:t>
-      </w:r>
-    </w:p>
-    <w:p>
-      <w:pPr>
-        <w:rPr>
-          <w:b/>
-          <w:bCs/>
-          <w:sz w:val="52"/>
-          <w:szCs w:val="52"/>
-        </w:rPr>
-      </w:pPr>
-    </w:p>
-    <w:p>
-      <w:pPr>
-        <w:rPr>
-          <w:sz w:val="32"/>
-          <w:szCs w:val="32"/>
-        </w:rPr>
-      </w:pPr>
-      <w:proofErr w:type="gramStart"/>
-      <w:r>
-        <w:rPr>
-          <w:b/>
-          <w:bCs/>
-          <w:sz w:val="52"/>
-          <w:szCs w:val="52"/>
-        </w:rPr>
-        <w:t>Then</w:t>
-      </w:r>
-      <w:r>
-        <w:rPr>
-          <w:b/>
-          <w:bCs/>
-          <w:sz w:val="52"/>
-          <w:szCs w:val="52"/>
-        </w:rPr>
-        <w:t xml:space="preserve"> </w:t>
-      </w:r>
-      <w:r>
-        <w:rPr>
-          <w:sz w:val="32"/>
-          <w:szCs w:val="32"/>
-        </w:rPr>
-        <w:t>:</w:t>
-      </w:r>
-      <w:proofErr w:type="gramEnd"/>
-      <w:r>
-        <w:rPr>
-          <w:sz w:val="32"/>
-          <w:szCs w:val="32"/>
-        </w:rPr>
-        <w:t xml:space="preserve"> I can save the </w:t>
-      </w:r>
-      <w:r>
-        <w:rPr>
-          <w:sz w:val="32"/>
-          <w:szCs w:val="32"/>
-        </w:rPr>
-        <w:t>resin/filament</w:t>
-      </w:r>
-      <w:r>
-        <w:rPr>
-          <w:sz w:val="32"/>
-          <w:szCs w:val="32"/>
-        </w:rPr>
-        <w:t>’s information</w:t>
-      </w:r>
-    </w:p>
-    <w:p>
-      <w:pPr>
-        <w:rPr>
-          <w:sz w:val="32"/>
-          <w:szCs w:val="32"/>
-        </w:rPr>
-      </w:pPr>
-    </w:p>
-    <w:p>
-      <w:pPr>
-        <w:rPr>
-          <w:sz w:val="32"/>
-          <w:szCs w:val="32"/>
-        </w:rPr>
-      </w:pPr>
-    </w:p>
-    <w:p>
-      <w:pPr>
-        <w:rPr>
-          <w:sz w:val="32"/>
-          <w:szCs w:val="32"/>
-        </w:rPr>
-      </w:pPr>
-    </w:p>
-    <w:p>
-      <w:pPr>
-        <w:rPr>
-          <w:sz w:val="32"/>
-          <w:szCs w:val="32"/>
-        </w:rPr>
-      </w:pPr>
-    </w:p>
-    <w:p>
-      <w:pPr>
-        <w:rPr>
-          <w:sz w:val="32"/>
-          <w:szCs w:val="32"/>
-        </w:rPr>
-      </w:pPr>
-    </w:p>
-    <w:p>
-      <w:pPr>
-        <w:rPr>
-          <w:sz w:val="32"/>
-          <w:szCs w:val="32"/>
-        </w:rPr>
-      </w:pPr>
-    </w:p>
-    <w:p>
-      <w:pPr>
-        <w:rPr>
-          <w:sz w:val="32"/>
-          <w:szCs w:val="32"/>
-        </w:rPr>
-      </w:pPr>
-    </w:p>
-    <w:p>
-      <w:pPr>
-        <w:rPr>
-          <w:sz w:val="32"/>
-          <w:szCs w:val="32"/>
-        </w:rPr>
-      </w:pPr>
-    </w:p>
-    <w:p>
-      <w:pPr>
-        <w:rPr>
-          <w:b/>
-          <w:bCs/>
-          <w:sz w:val="52"/>
-          <w:szCs w:val="52"/>
-        </w:rPr>
-      </w:pPr>
-      <w:r>
-        <w:rPr>
-          <w:b/>
-          <w:bCs/>
-          <w:sz w:val="52"/>
-          <w:szCs w:val="52"/>
-        </w:rPr>
-        <w:lastRenderedPageBreak/>
-        <w:t>Functional Requirement #</w:t>
-      </w:r>
-      <w:r>
-        <w:rPr>
-          <w:b/>
-          <w:bCs/>
-          <w:sz w:val="52"/>
-          <w:szCs w:val="52"/>
-        </w:rPr>
-        <w:t>8</w:t>
-      </w:r>
-    </w:p>
-    <w:p>
-      <w:pPr>
-        <w:rPr>
-          <w:sz w:val="32"/>
-          <w:szCs w:val="32"/>
-        </w:rPr>
-      </w:pPr>
-      <w:r>
-        <w:rPr>
-          <w:b/>
-          <w:bCs/>
-          <w:sz w:val="52"/>
-          <w:szCs w:val="52"/>
-        </w:rPr>
-        <w:t xml:space="preserve">As </w:t>
-      </w:r>
-      <w:proofErr w:type="gramStart"/>
-      <w:r>
-        <w:rPr>
-          <w:b/>
-          <w:bCs/>
-          <w:sz w:val="52"/>
-          <w:szCs w:val="52"/>
-        </w:rPr>
-        <w:t xml:space="preserve">a </w:t>
-      </w:r>
-      <w:r>
-        <w:rPr>
-          <w:sz w:val="32"/>
-          <w:szCs w:val="32"/>
-        </w:rPr>
-        <w:t>:</w:t>
-      </w:r>
-      <w:proofErr w:type="gramEnd"/>
-      <w:r>
-        <w:rPr>
-          <w:sz w:val="32"/>
-          <w:szCs w:val="32"/>
-        </w:rPr>
-        <w:t xml:space="preserve"> User</w:t>
-      </w:r>
-    </w:p>
-    <w:p>
-      <w:pPr>
-        <w:rPr>
-          <w:b/>
-          <w:bCs/>
-          <w:sz w:val="52"/>
-          <w:szCs w:val="52"/>
-        </w:rPr>
-      </w:pPr>
-    </w:p>
-    <w:p>
-      <w:pPr>
-        <w:rPr>
-          <w:sz w:val="32"/>
-          <w:szCs w:val="32"/>
-        </w:rPr>
-      </w:pPr>
-      <w:r>
-        <w:rPr>
-          <w:b/>
-          <w:bCs/>
-          <w:sz w:val="52"/>
-          <w:szCs w:val="52"/>
-        </w:rPr>
-        <w:t xml:space="preserve">I </w:t>
-      </w:r>
-      <w:proofErr w:type="gramStart"/>
-      <w:r>
-        <w:rPr>
-          <w:b/>
-          <w:bCs/>
-          <w:sz w:val="52"/>
-          <w:szCs w:val="52"/>
-        </w:rPr>
-        <w:t>want</w:t>
-      </w:r>
-      <w:r>
-        <w:rPr>
-          <w:b/>
-          <w:bCs/>
-          <w:sz w:val="52"/>
-          <w:szCs w:val="52"/>
-        </w:rPr>
-        <w:t xml:space="preserve"> </w:t>
-      </w:r>
-      <w:r>
-        <w:rPr>
-          <w:sz w:val="32"/>
-          <w:szCs w:val="32"/>
-        </w:rPr>
-        <w:t>:</w:t>
-      </w:r>
-      <w:proofErr w:type="gramEnd"/>
-      <w:r>
-        <w:rPr>
-          <w:sz w:val="32"/>
-          <w:szCs w:val="32"/>
-        </w:rPr>
-        <w:t xml:space="preserve"> To </w:t>
-      </w:r>
-      <w:r>
-        <w:rPr>
-          <w:sz w:val="32"/>
-          <w:szCs w:val="32"/>
-        </w:rPr>
-        <w:t>view a summary of the files that I have saved with a break down of the amount of time to print, how much material it will take, and how much it will cost overall</w:t>
-      </w:r>
-    </w:p>
-    <w:p>
-      <w:pPr>
-        <w:rPr>
-          <w:b/>
-          <w:bCs/>
-          <w:sz w:val="52"/>
-          <w:szCs w:val="52"/>
-        </w:rPr>
-      </w:pPr>
-    </w:p>
-    <w:p>
-      <w:pPr>
-        <w:rPr>
-          <w:sz w:val="32"/>
-          <w:szCs w:val="32"/>
-        </w:rPr>
-      </w:pPr>
-      <w:proofErr w:type="gramStart"/>
-      <w:r>
-        <w:rPr>
-          <w:b/>
-          <w:bCs/>
-          <w:sz w:val="52"/>
-          <w:szCs w:val="52"/>
-        </w:rPr>
-        <w:t>Given</w:t>
-      </w:r>
-      <w:r>
-        <w:rPr>
-          <w:b/>
-          <w:bCs/>
-          <w:sz w:val="52"/>
-          <w:szCs w:val="52"/>
-        </w:rPr>
-        <w:t xml:space="preserve"> </w:t>
-      </w:r>
-      <w:r>
-        <w:rPr>
-          <w:sz w:val="32"/>
-          <w:szCs w:val="32"/>
-        </w:rPr>
-        <w:t>:</w:t>
-      </w:r>
-      <w:proofErr w:type="gramEnd"/>
-      <w:r>
-        <w:rPr>
-          <w:sz w:val="32"/>
-          <w:szCs w:val="32"/>
-        </w:rPr>
-        <w:t xml:space="preserve"> </w:t>
-      </w:r>
-    </w:p>
-    <w:p>
-      <w:pPr>
-        <w:rPr>
-          <w:b/>
-          <w:bCs/>
-          <w:sz w:val="52"/>
-          <w:szCs w:val="52"/>
-        </w:rPr>
-      </w:pPr>
-    </w:p>
-    <w:p>
-      <w:pPr>
-        <w:rPr>
-          <w:sz w:val="32"/>
-          <w:szCs w:val="32"/>
-        </w:rPr>
-      </w:pPr>
-      <w:proofErr w:type="gramStart"/>
-      <w:r>
-        <w:rPr>
-          <w:b/>
-          <w:bCs/>
-          <w:sz w:val="52"/>
-          <w:szCs w:val="52"/>
-        </w:rPr>
-        <w:t>When</w:t>
-      </w:r>
-      <w:r>
-        <w:rPr>
-          <w:b/>
-          <w:bCs/>
-          <w:sz w:val="52"/>
-          <w:szCs w:val="52"/>
-        </w:rPr>
-        <w:t xml:space="preserve"> </w:t>
-      </w:r>
-      <w:r>
-        <w:rPr>
-          <w:sz w:val="32"/>
-          <w:szCs w:val="32"/>
-        </w:rPr>
-        <w:t>:</w:t>
-      </w:r>
-      <w:proofErr w:type="gramEnd"/>
-      <w:r>
-        <w:rPr>
-          <w:sz w:val="32"/>
-          <w:szCs w:val="32"/>
-        </w:rPr>
-        <w:t xml:space="preserve"> I </w:t>
-      </w:r>
-      <w:r>
-        <w:rPr>
-          <w:sz w:val="32"/>
-          <w:szCs w:val="32"/>
-        </w:rPr>
-        <w:t>click the button to view</w:t>
-      </w:r>
-    </w:p>
-    <w:p>
-      <w:pPr>
-        <w:rPr>
-          <w:b/>
-          <w:bCs/>
-          <w:sz w:val="52"/>
-          <w:szCs w:val="52"/>
-        </w:rPr>
-      </w:pPr>
-    </w:p>
-    <w:p>
-      <w:pPr>
-        <w:rPr>
-          <w:sz w:val="32"/>
-          <w:szCs w:val="32"/>
-        </w:rPr>
-      </w:pPr>
-      <w:r>
-        <w:rPr>
-          <w:b/>
-          <w:bCs/>
-          <w:sz w:val="52"/>
-          <w:szCs w:val="52"/>
-        </w:rPr>
-        <w:t>Then</w:t>
-      </w:r>
-      <w:r>
-        <w:rPr>
-          <w:b/>
-          <w:bCs/>
-          <w:sz w:val="52"/>
-          <w:szCs w:val="52"/>
-        </w:rPr>
-        <w:t xml:space="preserve"> </w:t>
-      </w:r>
-      <w:r>
-        <w:rPr>
-          <w:sz w:val="32"/>
-          <w:szCs w:val="32"/>
-        </w:rPr>
-        <w:t xml:space="preserve">: I </w:t>
-      </w:r>
-      <w:r>
-        <w:rPr>
-          <w:sz w:val="32"/>
-          <w:szCs w:val="32"/>
-        </w:rPr>
-        <w:t>see the information</w:t>
+        <w:t xml:space="preserve"> I see the </w:t>
+      </w:r>
+      <w:r>
+        <w:rPr>
+          <w:sz w:val="32"/>
+          <w:szCs w:val="32"/>
+        </w:rPr>
+        <w:t>files based on the search terms</w:t>
       </w:r>
     </w:p>
     <w:p>
@@ -2966,6 +2050,127 @@
     </w:sectPr>
   </w:body>
 </w:document>
+</file>
+
+<file path=word/numbering.xml><?xml version="1.0" encoding="utf-8"?>
+<w:numbering xmlns:wpc="http://schemas.microsoft.com/office/word/2010/wordprocessingCanvas" xmlns:cx="http://schemas.microsoft.com/office/drawing/2014/chartex" xmlns:cx1="http://schemas.microsoft.com/office/drawing/2015/9/8/chartex" xmlns:cx2="http://schemas.microsoft.com/office/drawing/2015/10/21/chartex" xmlns:cx3="http://schemas.microsoft.com/office/drawing/2016/5/9/chartex" xmlns:cx4="http://schemas.microsoft.com/office/drawing/2016/5/10/chartex" xmlns:cx5="http://schemas.microsoft.com/office/drawing/2016/5/11/chartex" xmlns:cx6="http://schemas.microsoft.com/office/drawing/2016/5/12/chartex" xmlns:cx7="http://schemas.microsoft.com/office/drawing/2016/5/13/chartex" xmlns:cx8="http://schemas.microsoft.com/office/drawing/2016/5/14/chartex" xmlns:mc="http://schemas.openxmlformats.org/markup-compatibility/2006" xmlns:aink="http://schemas.microsoft.com/office/drawing/2016/ink" xmlns:am3d="http://schemas.microsoft.com/office/drawing/2017/model3d" xmlns:o="urn:schemas-microsoft-com:office:office" xmlns:r="http://schemas.openxmlformats.org/officeDocument/2006/relationships" xmlns:m="http://schemas.openxmlformats.org/officeDocument/2006/math" xmlns:v="urn:schemas-microsoft-com:vml" xmlns:wp14="http://schemas.microsoft.com/office/word/2010/wordprocessingDrawing" xmlns:wp="http://schemas.openxmlformats.org/drawingml/2006/wordprocessingDrawing" xmlns:w10="urn:schemas-microsoft-com:office:word" xmlns:w="http://schemas.openxmlformats.org/wordprocessingml/2006/main" xmlns:w14="http://schemas.microsoft.com/office/word/2010/wordml" xmlns:w15="http://schemas.microsoft.com/office/word/2012/wordml" xmlns:w16cex="http://schemas.microsoft.com/office/word/2018/wordml/cex" xmlns:w16cid="http://schemas.microsoft.com/office/word/2016/wordml/cid" xmlns:w16="http://schemas.microsoft.com/office/word/2018/wordml" xmlns:w16sdtdh="http://schemas.microsoft.com/office/word/2020/wordml/sdtdatahash" xmlns:w16se="http://schemas.microsoft.com/office/word/2015/wordml/symex" xmlns:wpg="http://schemas.microsoft.com/office/word/2010/wordprocessingGroup" xmlns:wpi="http://schemas.microsoft.com/office/word/2010/wordprocessingInk" xmlns:wne="http://schemas.microsoft.com/office/word/2006/wordml" xmlns:wps="http://schemas.microsoft.com/office/word/2010/wordprocessingShape" mc:Ignorable="w14 w15 w16se w16cid w16 w16cex w16sdtdh wp14">
+  <w:abstractNum w:abstractNumId="0" w15:restartNumberingAfterBreak="0">
+    <w:nsid w:val="45495694"/>
+    <w:multiLevelType w:val="hybridMultilevel"/>
+    <w:tmpl w:val="8CA2909A"/>
+    <w:lvl w:ilvl="0" w:tplc="04090001">
+      <w:start w:val="1"/>
+      <w:numFmt w:val="bullet"/>
+      <w:lvlText w:val=""/>
+      <w:lvlJc w:val="left"/>
+      <w:pPr>
+        <w:ind w:left="720" w:hanging="360"/>
+      </w:pPr>
+      <w:rPr>
+        <w:rFonts w:ascii="Symbol" w:hAnsi="Symbol" w:hint="default"/>
+      </w:rPr>
+    </w:lvl>
+    <w:lvl w:ilvl="1" w:tplc="04090003" w:tentative="1">
+      <w:start w:val="1"/>
+      <w:numFmt w:val="bullet"/>
+      <w:lvlText w:val="o"/>
+      <w:lvlJc w:val="left"/>
+      <w:pPr>
+        <w:ind w:left="1440" w:hanging="360"/>
+      </w:pPr>
+      <w:rPr>
+        <w:rFonts w:ascii="Courier New" w:hAnsi="Courier New" w:cs="Courier New" w:hint="default"/>
+      </w:rPr>
+    </w:lvl>
+    <w:lvl w:ilvl="2" w:tplc="04090005" w:tentative="1">
+      <w:start w:val="1"/>
+      <w:numFmt w:val="bullet"/>
+      <w:lvlText w:val=""/>
+      <w:lvlJc w:val="left"/>
+      <w:pPr>
+        <w:ind w:left="2160" w:hanging="360"/>
+      </w:pPr>
+      <w:rPr>
+        <w:rFonts w:ascii="Wingdings" w:hAnsi="Wingdings" w:hint="default"/>
+      </w:rPr>
+    </w:lvl>
+    <w:lvl w:ilvl="3" w:tplc="04090001" w:tentative="1">
+      <w:start w:val="1"/>
+      <w:numFmt w:val="bullet"/>
+      <w:lvlText w:val=""/>
+      <w:lvlJc w:val="left"/>
+      <w:pPr>
+        <w:ind w:left="2880" w:hanging="360"/>
+      </w:pPr>
+      <w:rPr>
+        <w:rFonts w:ascii="Symbol" w:hAnsi="Symbol" w:hint="default"/>
+      </w:rPr>
+    </w:lvl>
+    <w:lvl w:ilvl="4" w:tplc="04090003" w:tentative="1">
+      <w:start w:val="1"/>
+      <w:numFmt w:val="bullet"/>
+      <w:lvlText w:val="o"/>
+      <w:lvlJc w:val="left"/>
+      <w:pPr>
+        <w:ind w:left="3600" w:hanging="360"/>
+      </w:pPr>
+      <w:rPr>
+        <w:rFonts w:ascii="Courier New" w:hAnsi="Courier New" w:cs="Courier New" w:hint="default"/>
+      </w:rPr>
+    </w:lvl>
+    <w:lvl w:ilvl="5" w:tplc="04090005" w:tentative="1">
+      <w:start w:val="1"/>
+      <w:numFmt w:val="bullet"/>
+      <w:lvlText w:val=""/>
+      <w:lvlJc w:val="left"/>
+      <w:pPr>
+        <w:ind w:left="4320" w:hanging="360"/>
+      </w:pPr>
+      <w:rPr>
+        <w:rFonts w:ascii="Wingdings" w:hAnsi="Wingdings" w:hint="default"/>
+      </w:rPr>
+    </w:lvl>
+    <w:lvl w:ilvl="6" w:tplc="04090001" w:tentative="1">
+      <w:start w:val="1"/>
+      <w:numFmt w:val="bullet"/>
+      <w:lvlText w:val=""/>
+      <w:lvlJc w:val="left"/>
+      <w:pPr>
+        <w:ind w:left="5040" w:hanging="360"/>
+      </w:pPr>
+      <w:rPr>
+        <w:rFonts w:ascii="Symbol" w:hAnsi="Symbol" w:hint="default"/>
+      </w:rPr>
+    </w:lvl>
+    <w:lvl w:ilvl="7" w:tplc="04090003" w:tentative="1">
+      <w:start w:val="1"/>
+      <w:numFmt w:val="bullet"/>
+      <w:lvlText w:val="o"/>
+      <w:lvlJc w:val="left"/>
+      <w:pPr>
+        <w:ind w:left="5760" w:hanging="360"/>
+      </w:pPr>
+      <w:rPr>
+        <w:rFonts w:ascii="Courier New" w:hAnsi="Courier New" w:cs="Courier New" w:hint="default"/>
+      </w:rPr>
+    </w:lvl>
+    <w:lvl w:ilvl="8" w:tplc="04090005" w:tentative="1">
+      <w:start w:val="1"/>
+      <w:numFmt w:val="bullet"/>
+      <w:lvlText w:val=""/>
+      <w:lvlJc w:val="left"/>
+      <w:pPr>
+        <w:ind w:left="6480" w:hanging="360"/>
+      </w:pPr>
+      <w:rPr>
+        <w:rFonts w:ascii="Wingdings" w:hAnsi="Wingdings" w:hint="default"/>
+      </w:rPr>
+    </w:lvl>
+  </w:abstractNum>
+  <w:num w:numId="1">
+    <w:abstractNumId w:val="0"/>
+  </w:num>
+</w:numbering>
 </file>
 
 <file path=word/styles.xml><?xml version="1.0" encoding="utf-8"?>
@@ -3394,6 +2599,83 @@
     <w:semiHidden/>
     <w:unhideWhenUsed/>
   </w:style>
+  <w:style w:type="paragraph" w:styleId="ListParagraph">
+    <w:name w:val="List Paragraph"/>
+    <w:basedOn w:val="Normal"/>
+    <w:uiPriority w:val="34"/>
+    <w:qFormat/>
+    <w:rsid w:val="00003933"/>
+    <w:pPr>
+      <w:ind w:left="720"/>
+      <w:contextualSpacing/>
+    </w:pPr>
+  </w:style>
+  <w:style w:type="character" w:styleId="CommentReference">
+    <w:name w:val="annotation reference"/>
+    <w:basedOn w:val="DefaultParagraphFont"/>
+    <w:uiPriority w:val="99"/>
+    <w:semiHidden/>
+    <w:unhideWhenUsed/>
+    <w:rsid w:val="00A71D80"/>
+    <w:rPr>
+      <w:sz w:val="16"/>
+      <w:szCs w:val="16"/>
+    </w:rPr>
+  </w:style>
+  <w:style w:type="paragraph" w:styleId="CommentText">
+    <w:name w:val="annotation text"/>
+    <w:basedOn w:val="Normal"/>
+    <w:link w:val="CommentTextChar"/>
+    <w:uiPriority w:val="99"/>
+    <w:unhideWhenUsed/>
+    <w:rsid w:val="00A71D80"/>
+    <w:pPr>
+      <w:spacing w:line="240" w:lineRule="auto"/>
+    </w:pPr>
+    <w:rPr>
+      <w:sz w:val="20"/>
+      <w:szCs w:val="20"/>
+    </w:rPr>
+  </w:style>
+  <w:style w:type="character" w:customStyle="1" w:styleId="CommentTextChar">
+    <w:name w:val="Comment Text Char"/>
+    <w:basedOn w:val="DefaultParagraphFont"/>
+    <w:link w:val="CommentText"/>
+    <w:uiPriority w:val="99"/>
+    <w:rsid w:val="00A71D80"/>
+    <w:rPr>
+      <w:sz w:val="20"/>
+      <w:szCs w:val="20"/>
+    </w:rPr>
+  </w:style>
+  <w:style w:type="paragraph" w:styleId="CommentSubject">
+    <w:name w:val="annotation subject"/>
+    <w:basedOn w:val="CommentText"/>
+    <w:next w:val="CommentText"/>
+    <w:link w:val="CommentSubjectChar"/>
+    <w:uiPriority w:val="99"/>
+    <w:semiHidden/>
+    <w:unhideWhenUsed/>
+    <w:rsid w:val="00A71D80"/>
+    <w:rPr>
+      <w:b/>
+      <w:bCs/>
+    </w:rPr>
+  </w:style>
+  <w:style w:type="character" w:customStyle="1" w:styleId="CommentSubjectChar">
+    <w:name w:val="Comment Subject Char"/>
+    <w:basedOn w:val="CommentTextChar"/>
+    <w:link w:val="CommentSubject"/>
+    <w:uiPriority w:val="99"/>
+    <w:semiHidden/>
+    <w:rsid w:val="00A71D80"/>
+    <w:rPr>
+      <w:b/>
+      <w:bCs/>
+      <w:sz w:val="20"/>
+      <w:szCs w:val="20"/>
+    </w:rPr>
+  </w:style>
 </w:styles>
 </file>
 

</xml_diff>